<commit_message>
Written responses and ETL diagrams
</commit_message>
<xml_diff>
--- a/WrittenResponses.docx
+++ b/WrittenResponses.docx
@@ -158,7 +158,25 @@
           <w:sz w:val="21"/>
           <w:szCs w:val="21"/>
         </w:rPr>
-        <w:t>This gives businesses and their data workers a “time buffer” within which to implement processing infrastructure to utilize this data, and discover new, potentially unforeseen, use cases for the data. The alternative is to simply discard the data, which amounts to lost business value and missed business opportunity.</w:t>
+        <w:t xml:space="preserve">This gives businesses and their data workers a “time buffer” within which to implement processing infrastructure to utilize this data, and discover new, potentially unforeseen, use cases for the data. The alternative is to simply discard the data, which </w:t>
+      </w:r>
+      <w:r>
+        <w:rPr>
+          <w:rFonts w:ascii="Roboto" w:hAnsi="Roboto"/>
+          <w:color w:val="000000"/>
+          <w:sz w:val="21"/>
+          <w:szCs w:val="21"/>
+        </w:rPr>
+        <w:t>equates</w:t>
+      </w:r>
+      <w:r>
+        <w:rPr>
+          <w:rFonts w:ascii="Roboto" w:hAnsi="Roboto"/>
+          <w:color w:val="000000"/>
+          <w:sz w:val="21"/>
+          <w:szCs w:val="21"/>
+        </w:rPr>
+        <w:t xml:space="preserve"> to lost business value and missed business opportunity.</w:t>
       </w:r>
     </w:p>
     <w:p>
@@ -559,7 +577,67 @@
           <w:szCs w:val="21"/>
         </w:rPr>
         <w:lastRenderedPageBreak/>
-        <w:t xml:space="preserve">Oh boy, this one could take awhile. </w:t>
+        <w:t xml:space="preserve">See the </w:t>
+      </w:r>
+      <w:r>
+        <w:rPr>
+          <w:rStyle w:val="SubtitleChar"/>
+        </w:rPr>
+        <w:t>docs/figures</w:t>
+      </w:r>
+      <w:r>
+        <w:rPr>
+          <w:rFonts w:ascii="Roboto" w:hAnsi="Roboto"/>
+          <w:color w:val="000000"/>
+          <w:sz w:val="21"/>
+          <w:szCs w:val="21"/>
+        </w:rPr>
+        <w:t xml:space="preserve"> folder in this repo for a Visio diagram of the entire architecture, as well as PDFs of each of the individual pages in the Visio (for those without access to Visio). Totally happy to write up a description of everything, but that would </w:t>
+      </w:r>
+      <w:r>
+        <w:rPr>
+          <w:rFonts w:ascii="Roboto" w:hAnsi="Roboto"/>
+          <w:color w:val="000000"/>
+          <w:sz w:val="21"/>
+          <w:szCs w:val="21"/>
+        </w:rPr>
+        <w:t>certainly</w:t>
+      </w:r>
+      <w:r>
+        <w:rPr>
+          <w:rFonts w:ascii="Roboto" w:hAnsi="Roboto"/>
+          <w:color w:val="000000"/>
+          <w:sz w:val="21"/>
+          <w:szCs w:val="21"/>
+        </w:rPr>
+        <w:t xml:space="preserve"> exceed two pages and I think it would be more efficient if I could discuss with the team verbally</w:t>
+      </w:r>
+      <w:r>
+        <w:rPr>
+          <w:rFonts w:ascii="Roboto" w:hAnsi="Roboto"/>
+          <w:color w:val="000000"/>
+          <w:sz w:val="21"/>
+          <w:szCs w:val="21"/>
+        </w:rPr>
+        <w:t xml:space="preserve"> </w:t>
+      </w:r>
+      <w:r>
+        <w:rPr>
+          <w:rFonts w:ascii="Roboto" w:hAnsi="Roboto"/>
+          <w:color w:val="000000"/>
+          <w:sz w:val="21"/>
+          <w:szCs w:val="21"/>
+        </w:rPr>
+        <w:sym w:font="Wingdings" w:char="F04A"/>
+      </w:r>
+      <w:r>
+        <w:rPr>
+          <w:rFonts w:ascii="Roboto" w:hAnsi="Roboto"/>
+          <w:color w:val="000000"/>
+          <w:sz w:val="21"/>
+          <w:szCs w:val="21"/>
+        </w:rPr>
+        <w:t xml:space="preserve">. </w:t>
       </w:r>
     </w:p>
     <w:p>
@@ -640,7 +718,54 @@
           <w:sz w:val="21"/>
           <w:szCs w:val="21"/>
         </w:rPr>
-        <w:t xml:space="preserve">Process: </w:t>
+        <w:t xml:space="preserve">At a </w:t>
+      </w:r>
+      <w:r>
+        <w:rPr>
+          <w:rFonts w:ascii="Roboto" w:hAnsi="Roboto"/>
+          <w:i/>
+          <w:iCs/>
+          <w:color w:val="000000"/>
+          <w:sz w:val="21"/>
+          <w:szCs w:val="21"/>
+        </w:rPr>
+        <w:t xml:space="preserve">very </w:t>
+      </w:r>
+      <w:r>
+        <w:rPr>
+          <w:rFonts w:ascii="Roboto" w:hAnsi="Roboto"/>
+          <w:color w:val="000000"/>
+          <w:sz w:val="21"/>
+          <w:szCs w:val="21"/>
+        </w:rPr>
+        <w:t>high level, the pr</w:t>
+      </w:r>
+      <w:r>
+        <w:rPr>
+          <w:rFonts w:ascii="Roboto" w:hAnsi="Roboto"/>
+          <w:color w:val="000000"/>
+          <w:sz w:val="21"/>
+          <w:szCs w:val="21"/>
+        </w:rPr>
+        <w:t>ocess</w:t>
+      </w:r>
+      <w:r>
+        <w:rPr>
+          <w:rFonts w:ascii="Roboto" w:hAnsi="Roboto"/>
+          <w:color w:val="000000"/>
+          <w:sz w:val="21"/>
+          <w:szCs w:val="21"/>
+        </w:rPr>
+        <w:t xml:space="preserve"> looks something like the following</w:t>
+      </w:r>
+      <w:r>
+        <w:rPr>
+          <w:rFonts w:ascii="Roboto" w:hAnsi="Roboto"/>
+          <w:color w:val="000000"/>
+          <w:sz w:val="21"/>
+          <w:szCs w:val="21"/>
+        </w:rPr>
+        <w:t xml:space="preserve">: </w:t>
       </w:r>
     </w:p>
     <w:p>
@@ -679,7 +804,54 @@
           <w:sz w:val="21"/>
           <w:szCs w:val="21"/>
         </w:rPr>
-        <w:t>Choose an appropriate tool, of which there are many (Terraform, Cloud</w:t>
+        <w:t>Choose an appropriate</w:t>
+      </w:r>
+      <w:r>
+        <w:rPr>
+          <w:rFonts w:ascii="Roboto" w:hAnsi="Roboto"/>
+          <w:color w:val="000000"/>
+          <w:sz w:val="21"/>
+          <w:szCs w:val="21"/>
+        </w:rPr>
+        <w:t xml:space="preserve"> </w:t>
+      </w:r>
+      <w:proofErr w:type="spellStart"/>
+      <w:r>
+        <w:rPr>
+          <w:rFonts w:ascii="Roboto" w:hAnsi="Roboto"/>
+          <w:color w:val="000000"/>
+          <w:sz w:val="21"/>
+          <w:szCs w:val="21"/>
+        </w:rPr>
+        <w:t>IaC</w:t>
+      </w:r>
+      <w:proofErr w:type="spellEnd"/>
+      <w:r>
+        <w:rPr>
+          <w:rFonts w:ascii="Roboto" w:hAnsi="Roboto"/>
+          <w:color w:val="000000"/>
+          <w:sz w:val="21"/>
+          <w:szCs w:val="21"/>
+        </w:rPr>
+        <w:t xml:space="preserve"> tool</w:t>
+      </w:r>
+      <w:r>
+        <w:rPr>
+          <w:rFonts w:ascii="Roboto" w:hAnsi="Roboto"/>
+          <w:color w:val="000000"/>
+          <w:sz w:val="21"/>
+          <w:szCs w:val="21"/>
+        </w:rPr>
+        <w:t xml:space="preserve"> for your organization and use case</w:t>
+      </w:r>
+      <w:r>
+        <w:rPr>
+          <w:rFonts w:ascii="Roboto" w:hAnsi="Roboto"/>
+          <w:color w:val="000000"/>
+          <w:sz w:val="21"/>
+          <w:szCs w:val="21"/>
+        </w:rPr>
+        <w:t>, of which there are many (Terraform, Cloud</w:t>
       </w:r>
       <w:r>
         <w:rPr>
@@ -698,6 +870,35 @@
           <w:szCs w:val="21"/>
         </w:rPr>
         <w:t>ormation, Azure ARM Templates, Ansible)</w:t>
+      </w:r>
+      <w:r>
+        <w:rPr>
+          <w:rFonts w:ascii="Roboto" w:hAnsi="Roboto"/>
+          <w:color w:val="000000"/>
+          <w:sz w:val="21"/>
+          <w:szCs w:val="21"/>
+        </w:rPr>
+        <w:t xml:space="preserve">. I generally prefer tools like Terraform and Ansible because </w:t>
+      </w:r>
+      <w:proofErr w:type="spellStart"/>
+      <w:r>
+        <w:rPr>
+          <w:rFonts w:ascii="Roboto" w:hAnsi="Roboto"/>
+          <w:color w:val="000000"/>
+          <w:sz w:val="21"/>
+          <w:szCs w:val="21"/>
+        </w:rPr>
+        <w:t>the</w:t>
+      </w:r>
+      <w:proofErr w:type="spellEnd"/>
+      <w:r>
+        <w:rPr>
+          <w:rFonts w:ascii="Roboto" w:hAnsi="Roboto"/>
+          <w:color w:val="000000"/>
+          <w:sz w:val="21"/>
+          <w:szCs w:val="21"/>
+        </w:rPr>
+        <w:t xml:space="preserve"> are cloud agnostic and portable across cloud providers. Tools like CloudFormation and Azure ARM Templates suffer from “vendor lock in” to some extent.</w:t>
       </w:r>
     </w:p>
     <w:p>
@@ -732,7 +933,25 @@
           <w:sz w:val="21"/>
           <w:szCs w:val="21"/>
         </w:rPr>
-        <w:t xml:space="preserve"> (this part is arguably the most work)</w:t>
+        <w:t>. T</w:t>
+      </w:r>
+      <w:r>
+        <w:rPr>
+          <w:rFonts w:ascii="Roboto" w:hAnsi="Roboto"/>
+          <w:color w:val="000000"/>
+          <w:sz w:val="21"/>
+          <w:szCs w:val="21"/>
+        </w:rPr>
+        <w:t>his part is arguably the most work</w:t>
+      </w:r>
+      <w:r>
+        <w:rPr>
+          <w:rFonts w:ascii="Roboto" w:hAnsi="Roboto"/>
+          <w:color w:val="000000"/>
+          <w:sz w:val="21"/>
+          <w:szCs w:val="21"/>
+        </w:rPr>
+        <w:t xml:space="preserve"> because you need to answer all the hard questions. What problem are we trying to solve? What infrastructure components are most appropriate for solving the problem? How do these infrastructure components communicate with one another? How will we secure them? I find a good plan goes a long way and will certainly benefit you in the long run over jumping directly into writing some code to deploy “some stuff” in whatever tool you picked in step 1.</w:t>
       </w:r>
     </w:p>
     <w:p>
@@ -767,7 +986,112 @@
           <w:sz w:val="21"/>
           <w:szCs w:val="21"/>
         </w:rPr>
-        <w:t xml:space="preserve"> that state in the syntax of whatever tool you choose</w:t>
+        <w:t xml:space="preserve"> th</w:t>
+      </w:r>
+      <w:r>
+        <w:rPr>
+          <w:rFonts w:ascii="Roboto" w:hAnsi="Roboto"/>
+          <w:color w:val="000000"/>
+          <w:sz w:val="21"/>
+          <w:szCs w:val="21"/>
+        </w:rPr>
+        <w:t xml:space="preserve">e </w:t>
+      </w:r>
+      <w:r>
+        <w:rPr>
+          <w:rFonts w:ascii="Roboto" w:hAnsi="Roboto"/>
+          <w:color w:val="000000"/>
+          <w:sz w:val="21"/>
+          <w:szCs w:val="21"/>
+        </w:rPr>
+        <w:t>state</w:t>
+      </w:r>
+      <w:r>
+        <w:rPr>
+          <w:rFonts w:ascii="Roboto" w:hAnsi="Roboto"/>
+          <w:color w:val="000000"/>
+          <w:sz w:val="21"/>
+          <w:szCs w:val="21"/>
+        </w:rPr>
+        <w:t xml:space="preserve"> you carefully planned in step 2</w:t>
+      </w:r>
+      <w:r>
+        <w:rPr>
+          <w:rFonts w:ascii="Roboto" w:hAnsi="Roboto"/>
+          <w:color w:val="000000"/>
+          <w:sz w:val="21"/>
+          <w:szCs w:val="21"/>
+        </w:rPr>
+        <w:t xml:space="preserve"> in the syntax of whatever tool you choose</w:t>
+      </w:r>
+      <w:r>
+        <w:rPr>
+          <w:rFonts w:ascii="Roboto" w:hAnsi="Roboto"/>
+          <w:color w:val="000000"/>
+          <w:sz w:val="21"/>
+          <w:szCs w:val="21"/>
+        </w:rPr>
+        <w:t xml:space="preserve">. If you were thorough in step 2, this part should just be nailing down the syntax, writing clean, modular code, and working through any gotchas with whatever </w:t>
+      </w:r>
+      <w:proofErr w:type="spellStart"/>
+      <w:r>
+        <w:rPr>
+          <w:rFonts w:ascii="Roboto" w:hAnsi="Roboto"/>
+          <w:color w:val="000000"/>
+          <w:sz w:val="21"/>
+          <w:szCs w:val="21"/>
+        </w:rPr>
+        <w:t>IaC</w:t>
+      </w:r>
+      <w:proofErr w:type="spellEnd"/>
+      <w:r>
+        <w:rPr>
+          <w:rFonts w:ascii="Roboto" w:hAnsi="Roboto"/>
+          <w:color w:val="000000"/>
+          <w:sz w:val="21"/>
+          <w:szCs w:val="21"/>
+        </w:rPr>
+        <w:t xml:space="preserve"> tool you chose (</w:t>
+      </w:r>
+      <w:proofErr w:type="spellStart"/>
+      <w:r>
+        <w:rPr>
+          <w:rFonts w:ascii="Roboto" w:hAnsi="Roboto"/>
+          <w:color w:val="000000"/>
+          <w:sz w:val="21"/>
+          <w:szCs w:val="21"/>
+        </w:rPr>
+        <w:t xml:space="preserve">and </w:t>
+      </w:r>
+      <w:proofErr w:type="spellEnd"/>
+      <w:r>
+        <w:rPr>
+          <w:rFonts w:ascii="Roboto" w:hAnsi="Roboto"/>
+          <w:color w:val="000000"/>
+          <w:sz w:val="21"/>
+          <w:szCs w:val="21"/>
+        </w:rPr>
+        <w:t xml:space="preserve">there are </w:t>
+      </w:r>
+      <w:r>
+        <w:rPr>
+          <w:rFonts w:ascii="Roboto" w:hAnsi="Roboto"/>
+          <w:i/>
+          <w:iCs/>
+          <w:color w:val="000000"/>
+          <w:sz w:val="21"/>
+          <w:szCs w:val="21"/>
+        </w:rPr>
+        <w:t>always</w:t>
+      </w:r>
+      <w:r>
+        <w:rPr>
+          <w:rFonts w:ascii="Roboto" w:hAnsi="Roboto"/>
+          <w:color w:val="000000"/>
+          <w:sz w:val="21"/>
+          <w:szCs w:val="21"/>
+        </w:rPr>
+        <w:t xml:space="preserve"> gotchas). </w:t>
       </w:r>
     </w:p>
     <w:p>
@@ -813,6 +1137,55 @@
         </w:rPr>
         <w:t xml:space="preserve"> </w:t>
       </w:r>
+      <w:r>
+        <w:rPr>
+          <w:rFonts w:ascii="Roboto" w:hAnsi="Roboto"/>
+          <w:color w:val="000000"/>
+          <w:sz w:val="21"/>
+          <w:szCs w:val="21"/>
+        </w:rPr>
+        <w:t xml:space="preserve">When it doesn’t work the </w:t>
+      </w:r>
+      <w:proofErr w:type="gramStart"/>
+      <w:r>
+        <w:rPr>
+          <w:rFonts w:ascii="Roboto" w:hAnsi="Roboto"/>
+          <w:color w:val="000000"/>
+          <w:sz w:val="21"/>
+          <w:szCs w:val="21"/>
+        </w:rPr>
+        <w:t>way</w:t>
+      </w:r>
+      <w:proofErr w:type="gramEnd"/>
+      <w:r>
+        <w:rPr>
+          <w:rFonts w:ascii="Roboto" w:hAnsi="Roboto"/>
+          <w:color w:val="000000"/>
+          <w:sz w:val="21"/>
+          <w:szCs w:val="21"/>
+        </w:rPr>
+        <w:t xml:space="preserve"> you thought it </w:t>
+      </w:r>
+      <w:proofErr w:type="spellStart"/>
+      <w:r>
+        <w:rPr>
+          <w:rFonts w:ascii="Roboto" w:hAnsi="Roboto"/>
+          <w:color w:val="000000"/>
+          <w:sz w:val="21"/>
+          <w:szCs w:val="21"/>
+        </w:rPr>
+        <w:t>wold</w:t>
+      </w:r>
+      <w:proofErr w:type="spellEnd"/>
+      <w:r>
+        <w:rPr>
+          <w:rFonts w:ascii="Roboto" w:hAnsi="Roboto"/>
+          <w:color w:val="000000"/>
+          <w:sz w:val="21"/>
+          <w:szCs w:val="21"/>
+        </w:rPr>
+        <w:t xml:space="preserve"> (rarely does on the first try), return to step 2 and repeat.</w:t>
+      </w:r>
     </w:p>
     <w:p>
       <w:pPr>
@@ -846,7 +1219,43 @@
           <w:sz w:val="21"/>
           <w:szCs w:val="21"/>
         </w:rPr>
-        <w:t xml:space="preserve">Good because: </w:t>
+        <w:t xml:space="preserve">Using the Infrastructure as Code approach </w:t>
+      </w:r>
+      <w:r>
+        <w:rPr>
+          <w:rFonts w:ascii="Roboto" w:hAnsi="Roboto"/>
+          <w:color w:val="000000"/>
+          <w:sz w:val="21"/>
+          <w:szCs w:val="21"/>
+        </w:rPr>
+        <w:t>is a g</w:t>
+      </w:r>
+      <w:r>
+        <w:rPr>
+          <w:rFonts w:ascii="Roboto" w:hAnsi="Roboto"/>
+          <w:color w:val="000000"/>
+          <w:sz w:val="21"/>
+          <w:szCs w:val="21"/>
+        </w:rPr>
+        <w:t>ood</w:t>
+      </w:r>
+      <w:r>
+        <w:rPr>
+          <w:rFonts w:ascii="Roboto" w:hAnsi="Roboto"/>
+          <w:color w:val="000000"/>
+          <w:sz w:val="21"/>
+          <w:szCs w:val="21"/>
+        </w:rPr>
+        <w:t xml:space="preserve"> method of architecture delivery</w:t>
+      </w:r>
+      <w:r>
+        <w:rPr>
+          <w:rFonts w:ascii="Roboto" w:hAnsi="Roboto"/>
+          <w:color w:val="000000"/>
+          <w:sz w:val="21"/>
+          <w:szCs w:val="21"/>
+        </w:rPr>
+        <w:t xml:space="preserve"> because: </w:t>
       </w:r>
     </w:p>
     <w:p>
@@ -885,7 +1294,63 @@
           <w:sz w:val="21"/>
           <w:szCs w:val="21"/>
         </w:rPr>
-        <w:t>Repeatable/consistent</w:t>
+        <w:t xml:space="preserve">Infrastructure deployed using </w:t>
+      </w:r>
+      <w:proofErr w:type="spellStart"/>
+      <w:r>
+        <w:rPr>
+          <w:rFonts w:ascii="Roboto" w:hAnsi="Roboto"/>
+          <w:color w:val="000000"/>
+          <w:sz w:val="21"/>
+          <w:szCs w:val="21"/>
+        </w:rPr>
+        <w:t>IaC</w:t>
+      </w:r>
+      <w:proofErr w:type="spellEnd"/>
+      <w:r>
+        <w:rPr>
+          <w:rFonts w:ascii="Roboto" w:hAnsi="Roboto"/>
+          <w:color w:val="000000"/>
+          <w:sz w:val="21"/>
+          <w:szCs w:val="21"/>
+        </w:rPr>
+        <w:t xml:space="preserve"> tools is r</w:t>
+      </w:r>
+      <w:r>
+        <w:rPr>
+          <w:rFonts w:ascii="Roboto" w:hAnsi="Roboto"/>
+          <w:color w:val="000000"/>
+          <w:sz w:val="21"/>
+          <w:szCs w:val="21"/>
+        </w:rPr>
+        <w:t>epeatable</w:t>
+      </w:r>
+      <w:r>
+        <w:rPr>
+          <w:rFonts w:ascii="Roboto" w:hAnsi="Roboto"/>
+          <w:color w:val="000000"/>
+          <w:sz w:val="21"/>
+          <w:szCs w:val="21"/>
+        </w:rPr>
+        <w:t xml:space="preserve"> and </w:t>
+      </w:r>
+      <w:r>
+        <w:rPr>
+          <w:rFonts w:ascii="Roboto" w:hAnsi="Roboto"/>
+          <w:color w:val="000000"/>
+          <w:sz w:val="21"/>
+          <w:szCs w:val="21"/>
+        </w:rPr>
+        <w:t>consistent</w:t>
+      </w:r>
+      <w:r>
+        <w:rPr>
+          <w:rFonts w:ascii="Roboto" w:hAnsi="Roboto"/>
+          <w:color w:val="000000"/>
+          <w:sz w:val="21"/>
+          <w:szCs w:val="21"/>
+        </w:rPr>
+        <w:t>. Fewer human hands on the deployment process equates to fewer manual errors.</w:t>
       </w:r>
     </w:p>
     <w:p>
@@ -911,7 +1376,25 @@
           <w:sz w:val="21"/>
           <w:szCs w:val="21"/>
         </w:rPr>
-        <w:t>Version controllable</w:t>
+        <w:t>With the state of your infrastructure described in code, it is naturally v</w:t>
+      </w:r>
+      <w:r>
+        <w:rPr>
+          <w:rFonts w:ascii="Roboto" w:hAnsi="Roboto"/>
+          <w:color w:val="000000"/>
+          <w:sz w:val="21"/>
+          <w:szCs w:val="21"/>
+        </w:rPr>
+        <w:t>ersion controllable</w:t>
+      </w:r>
+      <w:r>
+        <w:rPr>
+          <w:rFonts w:ascii="Roboto" w:hAnsi="Roboto"/>
+          <w:color w:val="000000"/>
+          <w:sz w:val="21"/>
+          <w:szCs w:val="21"/>
+        </w:rPr>
+        <w:t>. Version control admits and iterative, collaborative process to designing and refining your infrastructure.</w:t>
       </w:r>
     </w:p>
     <w:p>
@@ -937,7 +1420,43 @@
           <w:sz w:val="21"/>
           <w:szCs w:val="21"/>
         </w:rPr>
-        <w:t>Self-documenting</w:t>
+        <w:t xml:space="preserve">The code describing your infrastructure serves a dual purpose as a source of truth and </w:t>
+      </w:r>
+      <w:r>
+        <w:rPr>
+          <w:rFonts w:ascii="Roboto" w:hAnsi="Roboto"/>
+          <w:color w:val="000000"/>
+          <w:sz w:val="21"/>
+          <w:szCs w:val="21"/>
+        </w:rPr>
+        <w:t>document</w:t>
+      </w:r>
+      <w:r>
+        <w:rPr>
+          <w:rFonts w:ascii="Roboto" w:hAnsi="Roboto"/>
+          <w:color w:val="000000"/>
+          <w:sz w:val="21"/>
+          <w:szCs w:val="21"/>
+        </w:rPr>
+        <w:t>at</w:t>
+      </w:r>
+      <w:r>
+        <w:rPr>
+          <w:rFonts w:ascii="Roboto" w:hAnsi="Roboto"/>
+          <w:color w:val="000000"/>
+          <w:sz w:val="21"/>
+          <w:szCs w:val="21"/>
+        </w:rPr>
+        <w:t>i</w:t>
+      </w:r>
+      <w:r>
+        <w:rPr>
+          <w:rFonts w:ascii="Roboto" w:hAnsi="Roboto"/>
+          <w:color w:val="000000"/>
+          <w:sz w:val="21"/>
+          <w:szCs w:val="21"/>
+        </w:rPr>
+        <w:t>on for your infrastructure. No more mystery networks and shadow IT. Just look at the code!</w:t>
       </w:r>
     </w:p>
     <w:p>
@@ -963,7 +1482,25 @@
           <w:sz w:val="21"/>
           <w:szCs w:val="21"/>
         </w:rPr>
-        <w:t>Faster and less error prone</w:t>
+        <w:t>Once the code is written and properly modularized, deployment of new infrastructure is f</w:t>
+      </w:r>
+      <w:r>
+        <w:rPr>
+          <w:rFonts w:ascii="Roboto" w:hAnsi="Roboto"/>
+          <w:color w:val="000000"/>
+          <w:sz w:val="21"/>
+          <w:szCs w:val="21"/>
+        </w:rPr>
+        <w:t>aster and less error prone</w:t>
+      </w:r>
+      <w:r>
+        <w:rPr>
+          <w:rFonts w:ascii="Roboto" w:hAnsi="Roboto"/>
+          <w:color w:val="000000"/>
+          <w:sz w:val="21"/>
+          <w:szCs w:val="21"/>
+        </w:rPr>
+        <w:t xml:space="preserve"> than following a manual process.</w:t>
       </w:r>
     </w:p>
     <w:p>
@@ -989,10 +1526,29 @@
           <w:sz w:val="21"/>
           <w:szCs w:val="21"/>
         </w:rPr>
-        <w:t>Portable</w:t>
-      </w:r>
-    </w:p>
-    <w:p/>
+        <w:t xml:space="preserve">With the right </w:t>
+      </w:r>
+      <w:proofErr w:type="spellStart"/>
+      <w:r>
+        <w:rPr>
+          <w:rFonts w:ascii="Roboto" w:hAnsi="Roboto"/>
+          <w:color w:val="000000"/>
+          <w:sz w:val="21"/>
+          <w:szCs w:val="21"/>
+        </w:rPr>
+        <w:t>IaC</w:t>
+      </w:r>
+      <w:proofErr w:type="spellEnd"/>
+      <w:r>
+        <w:rPr>
+          <w:rFonts w:ascii="Roboto" w:hAnsi="Roboto"/>
+          <w:color w:val="000000"/>
+          <w:sz w:val="21"/>
+          <w:szCs w:val="21"/>
+        </w:rPr>
+        <w:t xml:space="preserve"> tools, your infrastructure deployment methodology becomes portable across IaaS platforms.</w:t>
+      </w:r>
+    </w:p>
     <w:sectPr>
       <w:pgSz w:w="12240" w:h="15840"/>
       <w:pgMar w:top="1440" w:right="1440" w:bottom="1440" w:left="1440" w:header="720" w:footer="720" w:gutter="0"/>
@@ -1767,7 +2323,6 @@
     <w:name w:val="Normal (Web)"/>
     <w:basedOn w:val="Normal"/>
     <w:uiPriority w:val="99"/>
-    <w:semiHidden/>
     <w:unhideWhenUsed/>
     <w:rsid w:val="003E3F66"/>
     <w:pPr>
@@ -1775,6 +2330,42 @@
     </w:pPr>
     <w:rPr>
       <w:rFonts w:ascii="Times New Roman" w:eastAsia="Times New Roman" w:hAnsi="Times New Roman" w:cs="Times New Roman"/>
+    </w:rPr>
+  </w:style>
+  <w:style w:type="paragraph" w:styleId="Subtitle">
+    <w:name w:val="Subtitle"/>
+    <w:basedOn w:val="Normal"/>
+    <w:next w:val="Normal"/>
+    <w:link w:val="SubtitleChar"/>
+    <w:uiPriority w:val="11"/>
+    <w:qFormat/>
+    <w:rsid w:val="00D569F4"/>
+    <w:pPr>
+      <w:numPr>
+        <w:ilvl w:val="1"/>
+      </w:numPr>
+      <w:spacing w:after="160"/>
+    </w:pPr>
+    <w:rPr>
+      <w:rFonts w:eastAsiaTheme="minorEastAsia"/>
+      <w:color w:val="5A5A5A" w:themeColor="text1" w:themeTint="A5"/>
+      <w:spacing w:val="15"/>
+      <w:sz w:val="22"/>
+      <w:szCs w:val="22"/>
+    </w:rPr>
+  </w:style>
+  <w:style w:type="character" w:customStyle="1" w:styleId="SubtitleChar">
+    <w:name w:val="Subtitle Char"/>
+    <w:basedOn w:val="DefaultParagraphFont"/>
+    <w:link w:val="Subtitle"/>
+    <w:uiPriority w:val="11"/>
+    <w:rsid w:val="00D569F4"/>
+    <w:rPr>
+      <w:rFonts w:eastAsiaTheme="minorEastAsia"/>
+      <w:color w:val="5A5A5A" w:themeColor="text1" w:themeTint="A5"/>
+      <w:spacing w:val="15"/>
+      <w:sz w:val="22"/>
+      <w:szCs w:val="22"/>
     </w:rPr>
   </w:style>
 </w:styles>

</xml_diff>